<commit_message>
first index and last index
</commit_message>
<xml_diff>
--- a/ARRAY/BST/Day-13.docx
+++ b/ARRAY/BST/Day-13.docx
@@ -4,11 +4,19 @@
   <w:body>
     <w:p>
       <w:r>
-        <w:t>Problem no: 704 binary search</w:t>
+        <w:t xml:space="preserve">Problem no: 704 binary </w:t>
       </w:r>
+      <w:proofErr w:type="gramStart"/>
+      <w:r>
+        <w:t>search</w:t>
+      </w:r>
+      <w:proofErr w:type="gramEnd"/>
     </w:p>
     <w:p>
       <w:r>
+        <w:rPr>
+          <w:noProof/>
+        </w:rPr>
         <w:drawing>
           <wp:inline distT="0" distB="0" distL="0" distR="0" wp14:anchorId="1876DA3B" wp14:editId="6DD6B19C">
             <wp:extent cx="5943600" cy="2834005"/>
@@ -34,6 +42,64 @@
                     <a:xfrm>
                       <a:off x="0" y="0"/>
                       <a:ext cx="5943600" cy="2834005"/>
+                    </a:xfrm>
+                    <a:prstGeom prst="rect">
+                      <a:avLst/>
+                    </a:prstGeom>
+                  </pic:spPr>
+                </pic:pic>
+              </a:graphicData>
+            </a:graphic>
+          </wp:inline>
+        </w:drawing>
+      </w:r>
+    </w:p>
+    <w:p/>
+    <w:p>
+      <w:pPr>
+        <w:rPr>
+          <w:b/>
+          <w:bCs/>
+        </w:rPr>
+      </w:pPr>
+      <w:hyperlink r:id="rId5" w:history="1">
+        <w:r>
+          <w:rPr>
+            <w:rStyle w:val="Hyperlink"/>
+            <w:b/>
+            <w:bCs/>
+          </w:rPr>
+          <w:t>34. Find First and Last Position of Element in Sorted Array</w:t>
+        </w:r>
+      </w:hyperlink>
+    </w:p>
+    <w:p>
+      <w:r>
+        <w:drawing>
+          <wp:inline distT="0" distB="0" distL="0" distR="0" wp14:anchorId="7684AD8D" wp14:editId="394C6ED5">
+            <wp:extent cx="5943600" cy="2830830"/>
+            <wp:effectExtent l="0" t="0" r="0" b="7620"/>
+            <wp:docPr id="905195228" name="Picture 1"/>
+            <wp:cNvGraphicFramePr>
+              <a:graphicFrameLocks xmlns:a="http://schemas.openxmlformats.org/drawingml/2006/main" noChangeAspect="1"/>
+            </wp:cNvGraphicFramePr>
+            <a:graphic xmlns:a="http://schemas.openxmlformats.org/drawingml/2006/main">
+              <a:graphicData uri="http://schemas.openxmlformats.org/drawingml/2006/picture">
+                <pic:pic xmlns:pic="http://schemas.openxmlformats.org/drawingml/2006/picture">
+                  <pic:nvPicPr>
+                    <pic:cNvPr id="905195228" name=""/>
+                    <pic:cNvPicPr/>
+                  </pic:nvPicPr>
+                  <pic:blipFill>
+                    <a:blip r:embed="rId6"/>
+                    <a:stretch>
+                      <a:fillRect/>
+                    </a:stretch>
+                  </pic:blipFill>
+                  <pic:spPr>
+                    <a:xfrm>
+                      <a:off x="0" y="0"/>
+                      <a:ext cx="5943600" cy="2830830"/>
                     </a:xfrm>
                     <a:prstGeom prst="rect">
                       <a:avLst/>
@@ -659,7 +725,6 @@
   <w:style w:type="character" w:default="1" w:styleId="DefaultParagraphFont">
     <w:name w:val="Default Paragraph Font"/>
     <w:uiPriority w:val="1"/>
-    <w:semiHidden/>
     <w:unhideWhenUsed/>
   </w:style>
   <w:style w:type="table" w:default="1" w:styleId="TableNormal">
@@ -971,6 +1036,29 @@
       <w:smallCaps/>
       <w:color w:val="2F5496" w:themeColor="accent1" w:themeShade="BF"/>
       <w:spacing w:val="5"/>
+    </w:rPr>
+  </w:style>
+  <w:style w:type="character" w:styleId="Hyperlink">
+    <w:name w:val="Hyperlink"/>
+    <w:basedOn w:val="DefaultParagraphFont"/>
+    <w:uiPriority w:val="99"/>
+    <w:unhideWhenUsed/>
+    <w:rsid w:val="004F240B"/>
+    <w:rPr>
+      <w:color w:val="0563C1" w:themeColor="hyperlink"/>
+      <w:u w:val="single"/>
+    </w:rPr>
+  </w:style>
+  <w:style w:type="character" w:styleId="UnresolvedMention">
+    <w:name w:val="Unresolved Mention"/>
+    <w:basedOn w:val="DefaultParagraphFont"/>
+    <w:uiPriority w:val="99"/>
+    <w:semiHidden/>
+    <w:unhideWhenUsed/>
+    <w:rsid w:val="004F240B"/>
+    <w:rPr>
+      <w:color w:val="605E5C"/>
+      <w:shd w:val="clear" w:color="auto" w:fill="E1DFDD"/>
     </w:rPr>
   </w:style>
 </w:styles>

</xml_diff>

<commit_message>
floor and ceil element in array
</commit_message>
<xml_diff>
--- a/ARRAY/BST/Day-13.docx
+++ b/ARRAY/BST/Day-13.docx
@@ -75,6 +75,9 @@
     </w:p>
     <w:p>
       <w:r>
+        <w:rPr>
+          <w:noProof/>
+        </w:rPr>
         <w:drawing>
           <wp:inline distT="0" distB="0" distL="0" distR="0" wp14:anchorId="7684AD8D" wp14:editId="394C6ED5">
             <wp:extent cx="5943600" cy="2830830"/>
@@ -100,6 +103,62 @@
                     <a:xfrm>
                       <a:off x="0" y="0"/>
                       <a:ext cx="5943600" cy="2830830"/>
+                    </a:xfrm>
+                    <a:prstGeom prst="rect">
+                      <a:avLst/>
+                    </a:prstGeom>
+                  </pic:spPr>
+                </pic:pic>
+              </a:graphicData>
+            </a:graphic>
+          </wp:inline>
+        </w:drawing>
+      </w:r>
+    </w:p>
+    <w:p/>
+    <w:p/>
+    <w:p/>
+    <w:p/>
+    <w:p>
+      <w:hyperlink r:id="rId7" w:history="1">
+        <w:r>
+          <w:rPr>
+            <w:rStyle w:val="Hyperlink"/>
+            <w:b/>
+            <w:bCs/>
+          </w:rPr>
+          <w:t>35. Search Insert Position</w:t>
+        </w:r>
+      </w:hyperlink>
+      <w:r>
+        <w:br/>
+      </w:r>
+      <w:r>
+        <w:drawing>
+          <wp:inline distT="0" distB="0" distL="0" distR="0" wp14:anchorId="6D9CFDA4" wp14:editId="4AB53ABC">
+            <wp:extent cx="5943600" cy="2790190"/>
+            <wp:effectExtent l="0" t="0" r="0" b="0"/>
+            <wp:docPr id="681168773" name="Picture 1"/>
+            <wp:cNvGraphicFramePr>
+              <a:graphicFrameLocks xmlns:a="http://schemas.openxmlformats.org/drawingml/2006/main" noChangeAspect="1"/>
+            </wp:cNvGraphicFramePr>
+            <a:graphic xmlns:a="http://schemas.openxmlformats.org/drawingml/2006/main">
+              <a:graphicData uri="http://schemas.openxmlformats.org/drawingml/2006/picture">
+                <pic:pic xmlns:pic="http://schemas.openxmlformats.org/drawingml/2006/picture">
+                  <pic:nvPicPr>
+                    <pic:cNvPr id="681168773" name=""/>
+                    <pic:cNvPicPr/>
+                  </pic:nvPicPr>
+                  <pic:blipFill>
+                    <a:blip r:embed="rId8"/>
+                    <a:stretch>
+                      <a:fillRect/>
+                    </a:stretch>
+                  </pic:blipFill>
+                  <pic:spPr>
+                    <a:xfrm>
+                      <a:off x="0" y="0"/>
+                      <a:ext cx="5943600" cy="2790190"/>
                     </a:xfrm>
                     <a:prstGeom prst="rect">
                       <a:avLst/>

</xml_diff>

<commit_message>
find min in rotated array
</commit_message>
<xml_diff>
--- a/ARRAY/BST/Day-13.docx
+++ b/ARRAY/BST/Day-13.docx
@@ -134,6 +134,9 @@
         <w:br/>
       </w:r>
       <w:r>
+        <w:rPr>
+          <w:noProof/>
+        </w:rPr>
         <w:drawing>
           <wp:inline distT="0" distB="0" distL="0" distR="0" wp14:anchorId="6D9CFDA4" wp14:editId="4AB53ABC">
             <wp:extent cx="5943600" cy="2790190"/>
@@ -159,6 +162,58 @@
                     <a:xfrm>
                       <a:off x="0" y="0"/>
                       <a:ext cx="5943600" cy="2790190"/>
+                    </a:xfrm>
+                    <a:prstGeom prst="rect">
+                      <a:avLst/>
+                    </a:prstGeom>
+                  </pic:spPr>
+                </pic:pic>
+              </a:graphicData>
+            </a:graphic>
+          </wp:inline>
+        </w:drawing>
+      </w:r>
+    </w:p>
+    <w:p/>
+    <w:p>
+      <w:hyperlink r:id="rId9" w:history="1">
+        <w:r>
+          <w:rPr>
+            <w:rStyle w:val="Hyperlink"/>
+            <w:b/>
+            <w:bCs/>
+          </w:rPr>
+          <w:t>153. Find Minimum in Rotated Sorted Array</w:t>
+        </w:r>
+      </w:hyperlink>
+    </w:p>
+    <w:p>
+      <w:r>
+        <w:drawing>
+          <wp:inline distT="0" distB="0" distL="0" distR="0" wp14:anchorId="1C26ED8E" wp14:editId="621460D1">
+            <wp:extent cx="5943600" cy="2821305"/>
+            <wp:effectExtent l="0" t="0" r="0" b="0"/>
+            <wp:docPr id="98196287" name="Picture 1"/>
+            <wp:cNvGraphicFramePr>
+              <a:graphicFrameLocks xmlns:a="http://schemas.openxmlformats.org/drawingml/2006/main" noChangeAspect="1"/>
+            </wp:cNvGraphicFramePr>
+            <a:graphic xmlns:a="http://schemas.openxmlformats.org/drawingml/2006/main">
+              <a:graphicData uri="http://schemas.openxmlformats.org/drawingml/2006/picture">
+                <pic:pic xmlns:pic="http://schemas.openxmlformats.org/drawingml/2006/picture">
+                  <pic:nvPicPr>
+                    <pic:cNvPr id="98196287" name=""/>
+                    <pic:cNvPicPr/>
+                  </pic:nvPicPr>
+                  <pic:blipFill>
+                    <a:blip r:embed="rId10"/>
+                    <a:stretch>
+                      <a:fillRect/>
+                    </a:stretch>
+                  </pic:blipFill>
+                  <pic:spPr>
+                    <a:xfrm>
+                      <a:off x="0" y="0"/>
+                      <a:ext cx="5943600" cy="2821305"/>
                     </a:xfrm>
                     <a:prstGeom prst="rect">
                       <a:avLst/>

</xml_diff>

<commit_message>
find unique element from sorted array
</commit_message>
<xml_diff>
--- a/ARRAY/BST/Day-13.docx
+++ b/ARRAY/BST/Day-13.docx
@@ -189,6 +189,9 @@
     </w:p>
     <w:p>
       <w:r>
+        <w:rPr>
+          <w:noProof/>
+        </w:rPr>
         <w:drawing>
           <wp:inline distT="0" distB="0" distL="0" distR="0" wp14:anchorId="1C26ED8E" wp14:editId="621460D1">
             <wp:extent cx="5943600" cy="2821305"/>
@@ -214,6 +217,116 @@
                     <a:xfrm>
                       <a:off x="0" y="0"/>
                       <a:ext cx="5943600" cy="2821305"/>
+                    </a:xfrm>
+                    <a:prstGeom prst="rect">
+                      <a:avLst/>
+                    </a:prstGeom>
+                  </pic:spPr>
+                </pic:pic>
+              </a:graphicData>
+            </a:graphic>
+          </wp:inline>
+        </w:drawing>
+      </w:r>
+    </w:p>
+    <w:p>
+      <w:hyperlink r:id="rId11" w:history="1">
+        <w:r>
+          <w:rPr>
+            <w:rStyle w:val="Hyperlink"/>
+            <w:b/>
+            <w:bCs/>
+          </w:rPr>
+          <w:t>33. Search in Rotated Sorted Array</w:t>
+        </w:r>
+      </w:hyperlink>
+      <w:r>
+        <w:br/>
+      </w:r>
+      <w:r>
+        <w:br/>
+      </w:r>
+      <w:r>
+        <w:rPr>
+          <w:noProof/>
+        </w:rPr>
+        <w:drawing>
+          <wp:inline distT="0" distB="0" distL="0" distR="0" wp14:anchorId="43158098" wp14:editId="3CB52C8F">
+            <wp:extent cx="5943600" cy="2806065"/>
+            <wp:effectExtent l="0" t="0" r="0" b="0"/>
+            <wp:docPr id="1040635621" name="Picture 1"/>
+            <wp:cNvGraphicFramePr>
+              <a:graphicFrameLocks xmlns:a="http://schemas.openxmlformats.org/drawingml/2006/main" noChangeAspect="1"/>
+            </wp:cNvGraphicFramePr>
+            <a:graphic xmlns:a="http://schemas.openxmlformats.org/drawingml/2006/main">
+              <a:graphicData uri="http://schemas.openxmlformats.org/drawingml/2006/picture">
+                <pic:pic xmlns:pic="http://schemas.openxmlformats.org/drawingml/2006/picture">
+                  <pic:nvPicPr>
+                    <pic:cNvPr id="1040635621" name=""/>
+                    <pic:cNvPicPr/>
+                  </pic:nvPicPr>
+                  <pic:blipFill>
+                    <a:blip r:embed="rId12"/>
+                    <a:stretch>
+                      <a:fillRect/>
+                    </a:stretch>
+                  </pic:blipFill>
+                  <pic:spPr>
+                    <a:xfrm>
+                      <a:off x="0" y="0"/>
+                      <a:ext cx="5943600" cy="2806065"/>
+                    </a:xfrm>
+                    <a:prstGeom prst="rect">
+                      <a:avLst/>
+                    </a:prstGeom>
+                  </pic:spPr>
+                </pic:pic>
+              </a:graphicData>
+            </a:graphic>
+          </wp:inline>
+        </w:drawing>
+      </w:r>
+    </w:p>
+    <w:p/>
+    <w:p>
+      <w:hyperlink r:id="rId13" w:history="1">
+        <w:r>
+          <w:rPr>
+            <w:rStyle w:val="Hyperlink"/>
+            <w:b/>
+            <w:bCs/>
+          </w:rPr>
+          <w:t>540. Single Element in a Sorted Array</w:t>
+        </w:r>
+      </w:hyperlink>
+    </w:p>
+    <w:p>
+      <w:r>
+        <w:drawing>
+          <wp:inline distT="0" distB="0" distL="0" distR="0" wp14:anchorId="0462D9F9" wp14:editId="4A894A07">
+            <wp:extent cx="5943600" cy="2839720"/>
+            <wp:effectExtent l="0" t="0" r="0" b="0"/>
+            <wp:docPr id="989826430" name="Picture 1"/>
+            <wp:cNvGraphicFramePr>
+              <a:graphicFrameLocks xmlns:a="http://schemas.openxmlformats.org/drawingml/2006/main" noChangeAspect="1"/>
+            </wp:cNvGraphicFramePr>
+            <a:graphic xmlns:a="http://schemas.openxmlformats.org/drawingml/2006/main">
+              <a:graphicData uri="http://schemas.openxmlformats.org/drawingml/2006/picture">
+                <pic:pic xmlns:pic="http://schemas.openxmlformats.org/drawingml/2006/picture">
+                  <pic:nvPicPr>
+                    <pic:cNvPr id="989826430" name=""/>
+                    <pic:cNvPicPr/>
+                  </pic:nvPicPr>
+                  <pic:blipFill>
+                    <a:blip r:embed="rId14"/>
+                    <a:stretch>
+                      <a:fillRect/>
+                    </a:stretch>
+                  </pic:blipFill>
+                  <pic:spPr>
+                    <a:xfrm>
+                      <a:off x="0" y="0"/>
+                      <a:ext cx="5943600" cy="2839720"/>
                     </a:xfrm>
                     <a:prstGeom prst="rect">
                       <a:avLst/>

</xml_diff>